<commit_message>
add IMP text to report
</commit_message>
<xml_diff>
--- a/Report.docx
+++ b/Report.docx
@@ -5,6 +5,12 @@
     <w:p>
       <w:r>
         <w:t xml:space="preserve">Assignments </w:t>
+      </w:r>
+    </w:p>
+    <w:p/>
+    <w:p>
+      <w:r>
+        <w:t>Git commit -a -m “msg”   -- will add all the files first then commits also</w:t>
       </w:r>
     </w:p>
     <w:sectPr>

</xml_diff>